<commit_message>
Arreglar trozos de codigo y modificaciones
</commit_message>
<xml_diff>
--- a/reports/student4/06 Requirements - Student #4.docx
+++ b/reports/student4/06 Requirements - Student #4.docx
@@ -1238,7 +1238,25 @@
             <w:rPr>
               <w:rFonts w:asciiTheme="majorHAnsi" w:hAnsiTheme="majorHAnsi" w:cstheme="majorHAnsi"/>
             </w:rPr>
-            <w:t xml:space="preserve">    </w:t>
+            <w:t xml:space="preserve"> </w:t>
+          </w:r>
+          <w:r>
+            <w:rPr>
+              <w:rFonts w:asciiTheme="majorHAnsi" w:hAnsiTheme="majorHAnsi" w:cstheme="majorHAnsi"/>
+            </w:rPr>
+            <w:t>X</w:t>
+          </w:r>
+          <w:r>
+            <w:rPr>
+              <w:rFonts w:asciiTheme="majorHAnsi" w:hAnsiTheme="majorHAnsi" w:cstheme="majorHAnsi"/>
+            </w:rPr>
+            <w:t xml:space="preserve"> </w:t>
+          </w:r>
+          <w:r>
+            <w:rPr>
+              <w:rFonts w:asciiTheme="majorHAnsi" w:hAnsiTheme="majorHAnsi" w:cstheme="majorHAnsi"/>
+            </w:rPr>
+            <w:t xml:space="preserve"> </w:t>
           </w:r>
         </w:sdtContent>
       </w:sdt>
@@ -1473,7 +1491,13 @@
             <w:rPr>
               <w:rFonts w:asciiTheme="majorHAnsi" w:hAnsiTheme="majorHAnsi" w:cstheme="majorHAnsi"/>
             </w:rPr>
-            <w:t xml:space="preserve">    </w:t>
+            <w:t xml:space="preserve"> X</w:t>
+          </w:r>
+          <w:r>
+            <w:rPr>
+              <w:rFonts w:asciiTheme="majorHAnsi" w:hAnsiTheme="majorHAnsi" w:cstheme="majorHAnsi"/>
+            </w:rPr>
+            <w:t xml:space="preserve">  </w:t>
           </w:r>
         </w:sdtContent>
       </w:sdt>
@@ -1651,7 +1675,19 @@
             <w:rPr>
               <w:rFonts w:asciiTheme="majorHAnsi" w:hAnsiTheme="majorHAnsi" w:cstheme="majorHAnsi"/>
             </w:rPr>
-            <w:t xml:space="preserve">    </w:t>
+            <w:t xml:space="preserve"> </w:t>
+          </w:r>
+          <w:r>
+            <w:rPr>
+              <w:rFonts w:asciiTheme="majorHAnsi" w:hAnsiTheme="majorHAnsi" w:cstheme="majorHAnsi"/>
+            </w:rPr>
+            <w:t>X</w:t>
+          </w:r>
+          <w:r>
+            <w:rPr>
+              <w:rFonts w:asciiTheme="majorHAnsi" w:hAnsiTheme="majorHAnsi" w:cstheme="majorHAnsi"/>
+            </w:rPr>
+            <w:t xml:space="preserve">  </w:t>
           </w:r>
         </w:sdtContent>
       </w:sdt>
@@ -1820,7 +1856,19 @@
             <w:rPr>
               <w:rFonts w:asciiTheme="majorHAnsi" w:hAnsiTheme="majorHAnsi" w:cstheme="majorHAnsi"/>
             </w:rPr>
-            <w:t xml:space="preserve">    </w:t>
+            <w:t xml:space="preserve"> </w:t>
+          </w:r>
+          <w:r>
+            <w:rPr>
+              <w:rFonts w:asciiTheme="majorHAnsi" w:hAnsiTheme="majorHAnsi" w:cstheme="majorHAnsi"/>
+            </w:rPr>
+            <w:t>X</w:t>
+          </w:r>
+          <w:r>
+            <w:rPr>
+              <w:rFonts w:asciiTheme="majorHAnsi" w:hAnsiTheme="majorHAnsi" w:cstheme="majorHAnsi"/>
+            </w:rPr>
+            <w:t xml:space="preserve">  </w:t>
           </w:r>
         </w:sdtContent>
       </w:sdt>
@@ -3327,7 +3375,21 @@
               <w:rFonts w:asciiTheme="majorHAnsi" w:hAnsiTheme="majorHAnsi" w:cstheme="majorHAnsi"/>
               <w:lang w:val="en-US"/>
             </w:rPr>
-            <w:t xml:space="preserve">    </w:t>
+            <w:t xml:space="preserve">  </w:t>
+          </w:r>
+          <w:r>
+            <w:rPr>
+              <w:rFonts w:asciiTheme="majorHAnsi" w:hAnsiTheme="majorHAnsi" w:cstheme="majorHAnsi"/>
+              <w:lang w:val="en-US"/>
+            </w:rPr>
+            <w:t>X</w:t>
+          </w:r>
+          <w:r>
+            <w:rPr>
+              <w:rFonts w:asciiTheme="majorHAnsi" w:hAnsiTheme="majorHAnsi" w:cstheme="majorHAnsi"/>
+              <w:lang w:val="en-US"/>
+            </w:rPr>
+            <w:t xml:space="preserve">  </w:t>
           </w:r>
         </w:sdtContent>
       </w:sdt>
@@ -3482,7 +3544,19 @@
             <w:rPr>
               <w:rFonts w:asciiTheme="majorHAnsi" w:hAnsiTheme="majorHAnsi" w:cstheme="majorHAnsi"/>
             </w:rPr>
-            <w:t xml:space="preserve">    </w:t>
+            <w:t xml:space="preserve"> </w:t>
+          </w:r>
+          <w:r>
+            <w:rPr>
+              <w:rFonts w:asciiTheme="majorHAnsi" w:hAnsiTheme="majorHAnsi" w:cstheme="majorHAnsi"/>
+            </w:rPr>
+            <w:t xml:space="preserve"> X</w:t>
+          </w:r>
+          <w:r>
+            <w:rPr>
+              <w:rFonts w:asciiTheme="majorHAnsi" w:hAnsiTheme="majorHAnsi" w:cstheme="majorHAnsi"/>
+            </w:rPr>
+            <w:t xml:space="preserve">  </w:t>
           </w:r>
         </w:sdtContent>
       </w:sdt>
@@ -3535,7 +3609,19 @@
             <w:rPr>
               <w:rFonts w:asciiTheme="majorHAnsi" w:hAnsiTheme="majorHAnsi" w:cstheme="majorHAnsi"/>
             </w:rPr>
-            <w:t xml:space="preserve">    </w:t>
+            <w:t xml:space="preserve"> </w:t>
+          </w:r>
+          <w:r>
+            <w:rPr>
+              <w:rFonts w:asciiTheme="majorHAnsi" w:hAnsiTheme="majorHAnsi" w:cstheme="majorHAnsi"/>
+            </w:rPr>
+            <w:t xml:space="preserve"> X</w:t>
+          </w:r>
+          <w:r>
+            <w:rPr>
+              <w:rFonts w:asciiTheme="majorHAnsi" w:hAnsiTheme="majorHAnsi" w:cstheme="majorHAnsi"/>
+            </w:rPr>
+            <w:t xml:space="preserve">  </w:t>
           </w:r>
         </w:sdtContent>
       </w:sdt>
@@ -3588,7 +3674,19 @@
             <w:rPr>
               <w:rFonts w:asciiTheme="majorHAnsi" w:hAnsiTheme="majorHAnsi" w:cstheme="majorHAnsi"/>
             </w:rPr>
-            <w:t xml:space="preserve">    </w:t>
+            <w:t xml:space="preserve"> </w:t>
+          </w:r>
+          <w:r>
+            <w:rPr>
+              <w:rFonts w:asciiTheme="majorHAnsi" w:hAnsiTheme="majorHAnsi" w:cstheme="majorHAnsi"/>
+            </w:rPr>
+            <w:t xml:space="preserve"> X</w:t>
+          </w:r>
+          <w:r>
+            <w:rPr>
+              <w:rFonts w:asciiTheme="majorHAnsi" w:hAnsiTheme="majorHAnsi" w:cstheme="majorHAnsi"/>
+            </w:rPr>
+            <w:t xml:space="preserve">  </w:t>
           </w:r>
         </w:sdtContent>
       </w:sdt>
@@ -6399,6 +6497,7 @@
     <w:rsid w:val="002711EF"/>
     <w:rsid w:val="002C579D"/>
     <w:rsid w:val="003802A8"/>
+    <w:rsid w:val="00463668"/>
   </w:rsids>
   <m:mathPr>
     <m:mathFont m:val="Cambria Math"/>

</xml_diff>

<commit_message>
Documentos Student 4 terminados
</commit_message>
<xml_diff>
--- a/reports/student4/06 Requirements - Student #4.docx
+++ b/reports/student4/06 Requirements - Student #4.docx
@@ -193,6 +193,7 @@
                 <w15:appearance w15:val="hidden"/>
                 <w:text/>
               </w:sdtPr>
+              <w:sdtEndPr/>
               <w:sdtContent>
                 <w:r>
                   <w:rPr>
@@ -577,14 +578,38 @@
                   <w:rPr>
                     <w:rFonts w:asciiTheme="majorHAnsi" w:hAnsiTheme="majorHAnsi" w:cstheme="majorHAnsi"/>
                   </w:rPr>
-                  <w:t>Sevilla  02</w:t>
+                  <w:t>Sevilla  0</w:t>
+                </w:r>
+                <w:r>
+                  <w:rPr>
+                    <w:rFonts w:asciiTheme="majorHAnsi" w:hAnsiTheme="majorHAnsi" w:cstheme="majorHAnsi"/>
+                  </w:rPr>
+                  <w:t>4</w:t>
                 </w:r>
                 <w:proofErr w:type="gramEnd"/>
                 <w:r>
                   <w:rPr>
                     <w:rFonts w:asciiTheme="majorHAnsi" w:hAnsiTheme="majorHAnsi" w:cstheme="majorHAnsi"/>
                   </w:rPr>
-                  <w:t xml:space="preserve"> 15, 2023</w:t>
+                  <w:t xml:space="preserve"> </w:t>
+                </w:r>
+                <w:r>
+                  <w:rPr>
+                    <w:rFonts w:asciiTheme="majorHAnsi" w:hAnsiTheme="majorHAnsi" w:cstheme="majorHAnsi"/>
+                  </w:rPr>
+                  <w:t>26</w:t>
+                </w:r>
+                <w:r>
+                  <w:rPr>
+                    <w:rFonts w:asciiTheme="majorHAnsi" w:hAnsiTheme="majorHAnsi" w:cstheme="majorHAnsi"/>
+                  </w:rPr>
+                  <w:t>, 202</w:t>
+                </w:r>
+                <w:r>
+                  <w:rPr>
+                    <w:rFonts w:asciiTheme="majorHAnsi" w:hAnsiTheme="majorHAnsi" w:cstheme="majorHAnsi"/>
+                  </w:rPr>
+                  <w:t>4</w:t>
                 </w:r>
                 <w:r>
                   <w:rPr>
@@ -2198,7 +2223,19 @@
             <w:rPr>
               <w:rFonts w:asciiTheme="majorHAnsi" w:hAnsiTheme="majorHAnsi" w:cstheme="majorHAnsi"/>
             </w:rPr>
-            <w:t xml:space="preserve">    </w:t>
+            <w:t xml:space="preserve"> </w:t>
+          </w:r>
+          <w:r>
+            <w:rPr>
+              <w:rFonts w:asciiTheme="majorHAnsi" w:hAnsiTheme="majorHAnsi" w:cstheme="majorHAnsi"/>
+            </w:rPr>
+            <w:t xml:space="preserve"> X</w:t>
+          </w:r>
+          <w:r>
+            <w:rPr>
+              <w:rFonts w:asciiTheme="majorHAnsi" w:hAnsiTheme="majorHAnsi" w:cstheme="majorHAnsi"/>
+            </w:rPr>
+            <w:t xml:space="preserve">   </w:t>
           </w:r>
         </w:sdtContent>
       </w:sdt>
@@ -2433,7 +2470,19 @@
             <w:rPr>
               <w:rFonts w:asciiTheme="majorHAnsi" w:hAnsiTheme="majorHAnsi" w:cstheme="majorHAnsi"/>
             </w:rPr>
-            <w:t xml:space="preserve">    </w:t>
+            <w:t xml:space="preserve"> </w:t>
+          </w:r>
+          <w:r>
+            <w:rPr>
+              <w:rFonts w:asciiTheme="majorHAnsi" w:hAnsiTheme="majorHAnsi" w:cstheme="majorHAnsi"/>
+            </w:rPr>
+            <w:t xml:space="preserve"> X</w:t>
+          </w:r>
+          <w:r>
+            <w:rPr>
+              <w:rFonts w:asciiTheme="majorHAnsi" w:hAnsiTheme="majorHAnsi" w:cstheme="majorHAnsi"/>
+            </w:rPr>
+            <w:t xml:space="preserve">   </w:t>
           </w:r>
         </w:sdtContent>
       </w:sdt>
@@ -2541,7 +2590,19 @@
             <w:rPr>
               <w:rFonts w:asciiTheme="majorHAnsi" w:hAnsiTheme="majorHAnsi" w:cstheme="majorHAnsi"/>
             </w:rPr>
-            <w:t xml:space="preserve">    </w:t>
+            <w:t xml:space="preserve">  </w:t>
+          </w:r>
+          <w:r>
+            <w:rPr>
+              <w:rFonts w:asciiTheme="majorHAnsi" w:hAnsiTheme="majorHAnsi" w:cstheme="majorHAnsi"/>
+            </w:rPr>
+            <w:t>X</w:t>
+          </w:r>
+          <w:r>
+            <w:rPr>
+              <w:rFonts w:asciiTheme="majorHAnsi" w:hAnsiTheme="majorHAnsi" w:cstheme="majorHAnsi"/>
+            </w:rPr>
+            <w:t xml:space="preserve">  </w:t>
           </w:r>
         </w:sdtContent>
       </w:sdt>
@@ -3829,7 +3890,19 @@
             <w:rPr>
               <w:rFonts w:asciiTheme="majorHAnsi" w:hAnsiTheme="majorHAnsi" w:cstheme="majorHAnsi"/>
             </w:rPr>
-            <w:t xml:space="preserve">    </w:t>
+            <w:t xml:space="preserve"> </w:t>
+          </w:r>
+          <w:r>
+            <w:rPr>
+              <w:rFonts w:asciiTheme="majorHAnsi" w:hAnsiTheme="majorHAnsi" w:cstheme="majorHAnsi"/>
+            </w:rPr>
+            <w:t xml:space="preserve"> X</w:t>
+          </w:r>
+          <w:r>
+            <w:rPr>
+              <w:rFonts w:asciiTheme="majorHAnsi" w:hAnsiTheme="majorHAnsi" w:cstheme="majorHAnsi"/>
+            </w:rPr>
+            <w:t xml:space="preserve">   </w:t>
           </w:r>
         </w:sdtContent>
       </w:sdt>
@@ -3910,7 +3983,19 @@
             <w:rPr>
               <w:rFonts w:asciiTheme="majorHAnsi" w:hAnsiTheme="majorHAnsi" w:cstheme="majorHAnsi"/>
             </w:rPr>
-            <w:t xml:space="preserve">    </w:t>
+            <w:t xml:space="preserve">  </w:t>
+          </w:r>
+          <w:r>
+            <w:rPr>
+              <w:rFonts w:asciiTheme="majorHAnsi" w:hAnsiTheme="majorHAnsi" w:cstheme="majorHAnsi"/>
+            </w:rPr>
+            <w:t xml:space="preserve">X </w:t>
+          </w:r>
+          <w:r>
+            <w:rPr>
+              <w:rFonts w:asciiTheme="majorHAnsi" w:hAnsiTheme="majorHAnsi" w:cstheme="majorHAnsi"/>
+            </w:rPr>
+            <w:t xml:space="preserve">  </w:t>
           </w:r>
         </w:sdtContent>
       </w:sdt>
@@ -4061,7 +4146,19 @@
             <w:rPr>
               <w:rFonts w:asciiTheme="majorHAnsi" w:hAnsiTheme="majorHAnsi" w:cstheme="majorHAnsi"/>
             </w:rPr>
-            <w:t xml:space="preserve">    </w:t>
+            <w:t xml:space="preserve">  </w:t>
+          </w:r>
+          <w:r>
+            <w:rPr>
+              <w:rFonts w:asciiTheme="majorHAnsi" w:hAnsiTheme="majorHAnsi" w:cstheme="majorHAnsi"/>
+            </w:rPr>
+            <w:t xml:space="preserve">X </w:t>
+          </w:r>
+          <w:r>
+            <w:rPr>
+              <w:rFonts w:asciiTheme="majorHAnsi" w:hAnsiTheme="majorHAnsi" w:cstheme="majorHAnsi"/>
+            </w:rPr>
+            <w:t xml:space="preserve">  </w:t>
           </w:r>
         </w:sdtContent>
       </w:sdt>
@@ -4185,7 +4282,19 @@
             <w:rPr>
               <w:rFonts w:asciiTheme="majorHAnsi" w:hAnsiTheme="majorHAnsi" w:cstheme="majorHAnsi"/>
             </w:rPr>
-            <w:t xml:space="preserve">    </w:t>
+            <w:t xml:space="preserve">  </w:t>
+          </w:r>
+          <w:r>
+            <w:rPr>
+              <w:rFonts w:asciiTheme="majorHAnsi" w:hAnsiTheme="majorHAnsi" w:cstheme="majorHAnsi"/>
+            </w:rPr>
+            <w:t xml:space="preserve">X </w:t>
+          </w:r>
+          <w:r>
+            <w:rPr>
+              <w:rFonts w:asciiTheme="majorHAnsi" w:hAnsiTheme="majorHAnsi" w:cstheme="majorHAnsi"/>
+            </w:rPr>
+            <w:t xml:space="preserve"> </w:t>
           </w:r>
         </w:sdtContent>
       </w:sdt>
@@ -4238,7 +4347,19 @@
             <w:rPr>
               <w:rFonts w:asciiTheme="majorHAnsi" w:hAnsiTheme="majorHAnsi" w:cstheme="majorHAnsi"/>
             </w:rPr>
-            <w:t xml:space="preserve">    </w:t>
+            <w:t xml:space="preserve"> </w:t>
+          </w:r>
+          <w:r>
+            <w:rPr>
+              <w:rFonts w:asciiTheme="majorHAnsi" w:hAnsiTheme="majorHAnsi" w:cstheme="majorHAnsi"/>
+            </w:rPr>
+            <w:t xml:space="preserve"> X</w:t>
+          </w:r>
+          <w:r>
+            <w:rPr>
+              <w:rFonts w:asciiTheme="majorHAnsi" w:hAnsiTheme="majorHAnsi" w:cstheme="majorHAnsi"/>
+            </w:rPr>
+            <w:t xml:space="preserve">   </w:t>
           </w:r>
         </w:sdtContent>
       </w:sdt>
@@ -4276,6 +4397,7 @@
         <w:sdtPr>
           <w:rPr>
             <w:rFonts w:asciiTheme="majorHAnsi" w:hAnsiTheme="majorHAnsi" w:cstheme="majorHAnsi"/>
+            <w:u w:val="single"/>
           </w:rPr>
           <w:tag w:val="Verdict"/>
           <w:id w:val="1610540431"/>
@@ -4290,8 +4412,23 @@
           <w:r>
             <w:rPr>
               <w:rFonts w:asciiTheme="majorHAnsi" w:hAnsiTheme="majorHAnsi" w:cstheme="majorHAnsi"/>
-            </w:rPr>
-            <w:t xml:space="preserve">    </w:t>
+              <w:u w:val="single"/>
+            </w:rPr>
+            <w:t xml:space="preserve"> </w:t>
+          </w:r>
+          <w:r>
+            <w:rPr>
+              <w:rFonts w:asciiTheme="majorHAnsi" w:hAnsiTheme="majorHAnsi" w:cstheme="majorHAnsi"/>
+              <w:u w:val="single"/>
+            </w:rPr>
+            <w:t xml:space="preserve"> X </w:t>
+          </w:r>
+          <w:r>
+            <w:rPr>
+              <w:rFonts w:asciiTheme="majorHAnsi" w:hAnsiTheme="majorHAnsi" w:cstheme="majorHAnsi"/>
+              <w:u w:val="single"/>
+            </w:rPr>
+            <w:t xml:space="preserve">  </w:t>
           </w:r>
         </w:sdtContent>
       </w:sdt>
@@ -6451,14 +6588,14 @@
     <w:charset w:val="00"/>
     <w:family w:val="swiss"/>
     <w:pitch w:val="variable"/>
-    <w:sig w:usb0="E4002EFF" w:usb1="C200247B" w:usb2="00000009" w:usb3="00000000" w:csb0="000001FF" w:csb1="00000000"/>
+    <w:sig w:usb0="E4002EFF" w:usb1="C000247B" w:usb2="00000009" w:usb3="00000000" w:csb0="000001FF" w:csb1="00000000"/>
   </w:font>
   <w:font w:name="Calibri Light">
     <w:panose1 w:val="020F0302020204030204"/>
     <w:charset w:val="00"/>
     <w:family w:val="swiss"/>
     <w:pitch w:val="variable"/>
-    <w:sig w:usb0="E4002EFF" w:usb1="C200247B" w:usb2="00000009" w:usb3="00000000" w:csb0="000001FF" w:csb1="00000000"/>
+    <w:sig w:usb0="E4002EFF" w:usb1="C000247B" w:usb2="00000009" w:usb3="00000000" w:csb0="000001FF" w:csb1="00000000"/>
   </w:font>
   <w:font w:name="Cambria Math">
     <w:panose1 w:val="02040503050406030204"/>
@@ -6492,6 +6629,7 @@
     <w:rsid w:val="00346379"/>
     <w:rsid w:val="003802A8"/>
     <w:rsid w:val="00463668"/>
+    <w:rsid w:val="00606FB8"/>
   </w:rsids>
   <m:mathPr>
     <m:mathFont m:val="Cambria Math"/>

</xml_diff>

<commit_message>
Finalización D04 - Student 4
</commit_message>
<xml_diff>
--- a/reports/student4/06 Requirements - Student #4.docx
+++ b/reports/student4/06 Requirements - Student #4.docx
@@ -184,6 +184,7 @@
               <w:sdtPr>
                 <w:rPr>
                   <w:rFonts w:asciiTheme="majorHAnsi" w:hAnsiTheme="majorHAnsi" w:cstheme="majorHAnsi"/>
+                  <w:u w:val="single"/>
                 </w:rPr>
                 <w:tag w:val="Repository"/>
                 <w:id w:val="46497162"/>
@@ -198,8 +199,9 @@
                 <w:r>
                   <w:rPr>
                     <w:rFonts w:asciiTheme="majorHAnsi" w:hAnsiTheme="majorHAnsi" w:cstheme="majorHAnsi"/>
+                    <w:u w:val="single"/>
                   </w:rPr>
-                  <w:t xml:space="preserve"> https://github.com/karyouben/Acme-SF-D03</w:t>
+                  <w:t xml:space="preserve"> https://github.com/karyouben/Acme-SF-D04</w:t>
                 </w:r>
               </w:sdtContent>
             </w:sdt>
@@ -584,7 +586,7 @@
                   <w:rPr>
                     <w:rFonts w:asciiTheme="majorHAnsi" w:hAnsiTheme="majorHAnsi" w:cstheme="majorHAnsi"/>
                   </w:rPr>
-                  <w:t>4</w:t>
+                  <w:t>5</w:t>
                 </w:r>
                 <w:proofErr w:type="gramEnd"/>
                 <w:r>
@@ -597,7 +599,13 @@
                   <w:rPr>
                     <w:rFonts w:asciiTheme="majorHAnsi" w:hAnsiTheme="majorHAnsi" w:cstheme="majorHAnsi"/>
                   </w:rPr>
-                  <w:t>26</w:t>
+                  <w:t>2</w:t>
+                </w:r>
+                <w:r>
+                  <w:rPr>
+                    <w:rFonts w:asciiTheme="majorHAnsi" w:hAnsiTheme="majorHAnsi" w:cstheme="majorHAnsi"/>
+                  </w:rPr>
+                  <w:t>7</w:t>
                 </w:r>
                 <w:r>
                   <w:rPr>
@@ -2853,7 +2861,19 @@
             <w:rPr>
               <w:rFonts w:asciiTheme="majorHAnsi" w:hAnsiTheme="majorHAnsi" w:cstheme="majorHAnsi"/>
             </w:rPr>
-            <w:t xml:space="preserve">    </w:t>
+            <w:t xml:space="preserve">  </w:t>
+          </w:r>
+          <w:r>
+            <w:rPr>
+              <w:rFonts w:asciiTheme="majorHAnsi" w:hAnsiTheme="majorHAnsi" w:cstheme="majorHAnsi"/>
+            </w:rPr>
+            <w:t>X</w:t>
+          </w:r>
+          <w:r>
+            <w:rPr>
+              <w:rFonts w:asciiTheme="majorHAnsi" w:hAnsiTheme="majorHAnsi" w:cstheme="majorHAnsi"/>
+            </w:rPr>
+            <w:t xml:space="preserve">  </w:t>
           </w:r>
         </w:sdtContent>
       </w:sdt>
@@ -2920,7 +2940,19 @@
             <w:rPr>
               <w:rFonts w:asciiTheme="majorHAnsi" w:hAnsiTheme="majorHAnsi" w:cstheme="majorHAnsi"/>
             </w:rPr>
-            <w:t xml:space="preserve">    </w:t>
+            <w:t xml:space="preserve">  </w:t>
+          </w:r>
+          <w:r>
+            <w:rPr>
+              <w:rFonts w:asciiTheme="majorHAnsi" w:hAnsiTheme="majorHAnsi" w:cstheme="majorHAnsi"/>
+            </w:rPr>
+            <w:t xml:space="preserve">X </w:t>
+          </w:r>
+          <w:r>
+            <w:rPr>
+              <w:rFonts w:asciiTheme="majorHAnsi" w:hAnsiTheme="majorHAnsi" w:cstheme="majorHAnsi"/>
+            </w:rPr>
+            <w:t xml:space="preserve"> </w:t>
           </w:r>
         </w:sdtContent>
       </w:sdt>
@@ -4353,13 +4385,13 @@
             <w:rPr>
               <w:rFonts w:asciiTheme="majorHAnsi" w:hAnsiTheme="majorHAnsi" w:cstheme="majorHAnsi"/>
             </w:rPr>
-            <w:t xml:space="preserve"> X</w:t>
+            <w:t xml:space="preserve">  </w:t>
           </w:r>
           <w:r>
             <w:rPr>
               <w:rFonts w:asciiTheme="majorHAnsi" w:hAnsiTheme="majorHAnsi" w:cstheme="majorHAnsi"/>
             </w:rPr>
-            <w:t xml:space="preserve">   </w:t>
+            <w:t xml:space="preserve">  </w:t>
           </w:r>
         </w:sdtContent>
       </w:sdt>
@@ -4622,7 +4654,19 @@
             <w:rPr>
               <w:rFonts w:asciiTheme="majorHAnsi" w:hAnsiTheme="majorHAnsi" w:cstheme="majorHAnsi"/>
             </w:rPr>
-            <w:t xml:space="preserve">    </w:t>
+            <w:t xml:space="preserve">  </w:t>
+          </w:r>
+          <w:r>
+            <w:rPr>
+              <w:rFonts w:asciiTheme="majorHAnsi" w:hAnsiTheme="majorHAnsi" w:cstheme="majorHAnsi"/>
+            </w:rPr>
+            <w:t xml:space="preserve">X </w:t>
+          </w:r>
+          <w:r>
+            <w:rPr>
+              <w:rFonts w:asciiTheme="majorHAnsi" w:hAnsiTheme="majorHAnsi" w:cstheme="majorHAnsi"/>
+            </w:rPr>
+            <w:t xml:space="preserve"> </w:t>
           </w:r>
         </w:sdtContent>
       </w:sdt>
@@ -4675,7 +4719,19 @@
             <w:rPr>
               <w:rFonts w:asciiTheme="majorHAnsi" w:hAnsiTheme="majorHAnsi" w:cstheme="majorHAnsi"/>
             </w:rPr>
-            <w:t xml:space="preserve">    </w:t>
+            <w:t xml:space="preserve">  </w:t>
+          </w:r>
+          <w:r>
+            <w:rPr>
+              <w:rFonts w:asciiTheme="majorHAnsi" w:hAnsiTheme="majorHAnsi" w:cstheme="majorHAnsi"/>
+            </w:rPr>
+            <w:t>X</w:t>
+          </w:r>
+          <w:r>
+            <w:rPr>
+              <w:rFonts w:asciiTheme="majorHAnsi" w:hAnsiTheme="majorHAnsi" w:cstheme="majorHAnsi"/>
+            </w:rPr>
+            <w:t xml:space="preserve">  </w:t>
           </w:r>
         </w:sdtContent>
       </w:sdt>
@@ -6630,6 +6686,8 @@
     <w:rsid w:val="003802A8"/>
     <w:rsid w:val="00463668"/>
     <w:rsid w:val="00606FB8"/>
+    <w:rsid w:val="00CD394B"/>
+    <w:rsid w:val="00DC2CBC"/>
   </w:rsids>
   <m:mathPr>
     <m:mathFont m:val="Cambria Math"/>

</xml_diff>